<commit_message>
Update Sabbath-Pond Test ebook files
</commit_message>
<xml_diff>
--- a/Docs/Book2/Sabbath_Pond_Test_Islamic_Banking_Booklet_Urdu_v2.docx
+++ b/Docs/Book2/Sabbath_Pond_Test_Islamic_Banking_Booklet_Urdu_v2.docx
@@ -13,16 +13,13 @@
       </w:pPr>
       <w:r>
         <w:rPr>
-          <w:rFonts w:ascii="Urdu Typesetting" w:hAnsi="Urdu Typesetting" w:cs="Urdu Typesetting"/>
           <w:noProof/>
-          <w:sz w:val="30"/>
-          <w:szCs w:val="30"/>
         </w:rPr>
         <w:drawing>
-          <wp:inline distT="0" distB="0" distL="0" distR="0" wp14:anchorId="2CD52497" wp14:editId="3679419C">
-            <wp:extent cx="4995545" cy="7065885"/>
-            <wp:effectExtent l="0" t="0" r="0" b="1905"/>
-            <wp:docPr id="421746706" name="Picture 2" descr="A grey and white background with text&#10;&#10;AI-generated content may be incorrect."/>
+          <wp:inline distT="0" distB="0" distL="0" distR="0" wp14:anchorId="32A833E1" wp14:editId="10CAE371">
+            <wp:extent cx="5017135" cy="7100570"/>
+            <wp:effectExtent l="0" t="0" r="0" b="5080"/>
+            <wp:docPr id="1747507938" name="Picture 1"/>
             <wp:cNvGraphicFramePr>
               <a:graphicFrameLocks xmlns:a="http://schemas.openxmlformats.org/drawingml/2006/main" noChangeAspect="1"/>
             </wp:cNvGraphicFramePr>
@@ -30,7 +27,7 @@
               <a:graphicData uri="http://schemas.openxmlformats.org/drawingml/2006/picture">
                 <pic:pic xmlns:pic="http://schemas.openxmlformats.org/drawingml/2006/picture">
                   <pic:nvPicPr>
-                    <pic:cNvPr id="421746706" name="Picture 2" descr="A grey and white background with text&#10;&#10;AI-generated content may be incorrect."/>
+                    <pic:cNvPr id="0" name="Picture 1"/>
                     <pic:cNvPicPr>
                       <a:picLocks noChangeAspect="1" noChangeArrowheads="1"/>
                     </pic:cNvPicPr>
@@ -51,7 +48,7 @@
                   <pic:spPr bwMode="auto">
                     <a:xfrm>
                       <a:off x="0" y="0"/>
-                      <a:ext cx="5012820" cy="7090319"/>
+                      <a:ext cx="5017135" cy="7100570"/>
                     </a:xfrm>
                     <a:prstGeom prst="rect">
                       <a:avLst/>
@@ -3521,7 +3518,25 @@
           <w:sz w:val="36"/>
           <w:szCs w:val="36"/>
         </w:rPr>
-        <w:t xml:space="preserve"> راستے)</w:t>
+        <w:t xml:space="preserve"> </w:t>
+      </w:r>
+      <w:proofErr w:type="spellStart"/>
+      <w:r>
+        <w:rPr>
+          <w:rFonts w:ascii="Urdu Typesetting" w:hAnsi="Urdu Typesetting" w:cs="Urdu Typesetting"/>
+          <w:sz w:val="36"/>
+          <w:szCs w:val="36"/>
+        </w:rPr>
+        <w:t>راستے</w:t>
+      </w:r>
+      <w:proofErr w:type="spellEnd"/>
+      <w:r>
+        <w:rPr>
+          <w:rFonts w:ascii="Urdu Typesetting" w:hAnsi="Urdu Typesetting" w:cs="Urdu Typesetting"/>
+          <w:sz w:val="36"/>
+          <w:szCs w:val="36"/>
+        </w:rPr>
+        <w:t>)</w:t>
       </w:r>
     </w:p>
     <w:p>
@@ -4581,6 +4596,7 @@
   <w:style w:type="character" w:default="1" w:styleId="DefaultParagraphFont">
     <w:name w:val="Default Paragraph Font"/>
     <w:uiPriority w:val="1"/>
+    <w:semiHidden/>
     <w:unhideWhenUsed/>
   </w:style>
   <w:style w:type="table" w:default="1" w:styleId="TableNormal">

</xml_diff>

<commit_message>
Refresh Urdu Sabbath-Pond Test ebook files
</commit_message>
<xml_diff>
--- a/Docs/Book2/Sabbath_Pond_Test_Islamic_Banking_Booklet_Urdu_v2.docx
+++ b/Docs/Book2/Sabbath_Pond_Test_Islamic_Banking_Booklet_Urdu_v2.docx
@@ -4,6 +4,7 @@
   <w:body>
     <w:p>
       <w:pPr>
+        <w:spacing w:after="0"/>
         <w:jc w:val="right"/>
         <w:rPr>
           <w:rFonts w:ascii="Urdu Typesetting" w:hAnsi="Urdu Typesetting" w:cs="Urdu Typesetting"/>
@@ -16,9 +17,9 @@
           <w:noProof/>
         </w:rPr>
         <w:drawing>
-          <wp:inline distT="0" distB="0" distL="0" distR="0" wp14:anchorId="32A833E1" wp14:editId="10CAE371">
-            <wp:extent cx="5017135" cy="7100570"/>
-            <wp:effectExtent l="0" t="0" r="0" b="5080"/>
+          <wp:inline distT="0" distB="0" distL="0" distR="0" wp14:anchorId="32A833E1" wp14:editId="6212F1FC">
+            <wp:extent cx="5354992" cy="7578726"/>
+            <wp:effectExtent l="0" t="0" r="0" b="3175"/>
             <wp:docPr id="1747507938" name="Picture 1"/>
             <wp:cNvGraphicFramePr>
               <a:graphicFrameLocks xmlns:a="http://schemas.openxmlformats.org/drawingml/2006/main" noChangeAspect="1"/>
@@ -48,7 +49,7 @@
                   <pic:spPr bwMode="auto">
                     <a:xfrm>
                       <a:off x="0" y="0"/>
-                      <a:ext cx="5017135" cy="7100570"/>
+                      <a:ext cx="5372718" cy="7603813"/>
                     </a:xfrm>
                     <a:prstGeom prst="rect">
                       <a:avLst/>
@@ -67,6 +68,7 @@
     </w:p>
     <w:p>
       <w:pPr>
+        <w:spacing w:after="0"/>
         <w:jc w:val="right"/>
         <w:rPr>
           <w:rFonts w:ascii="Urdu Typesetting" w:hAnsi="Urdu Typesetting" w:cs="Urdu Typesetting"/>
@@ -75,8 +77,9 @@
         </w:rPr>
         <w:sectPr>
           <w:pgSz w:w="8391" w:h="11906"/>
-          <w:pgMar w:top="245" w:right="245" w:bottom="245" w:left="245" w:header="720" w:footer="720" w:gutter="0"/>
+          <w:pgMar w:top="0" w:right="0" w:bottom="0" w:left="0" w:header="720" w:footer="720" w:gutter="0"/>
           <w:cols w:space="720"/>
+          <w:rtlGutter/>
           <w:docGrid w:linePitch="360"/>
         </w:sectPr>
       </w:pPr>

</xml_diff>